<commit_message>
fixed description and merge problems
</commit_message>
<xml_diff>
--- a/市集採買/市集採買.docx
+++ b/市集採買/市集採買.docx
@@ -283,7 +283,43 @@
           <w:sz w:val="24"/>
           <w:szCs w:val="24"/>
         </w:rPr>
-        <w:t>但放山雞太懶惰，不想逛完整個市集，最後，兩雞達成協議，</w:t>
+        <w:t>但放山雞太懶惰，不想逛完整</w:t>
+      </w:r>
+      <w:proofErr w:type="gramStart"/>
+      <w:r>
+        <w:rPr>
+          <w:rFonts w:ascii="微軟正黑體" w:eastAsia="微軟正黑體" w:hAnsi="微軟正黑體" w:cs="Arial Unicode MS" w:hint="eastAsia"/>
+          <w:sz w:val="24"/>
+          <w:szCs w:val="24"/>
+        </w:rPr>
+        <w:t>個</w:t>
+      </w:r>
+      <w:proofErr w:type="gramEnd"/>
+      <w:r>
+        <w:rPr>
+          <w:rFonts w:ascii="微軟正黑體" w:eastAsia="微軟正黑體" w:hAnsi="微軟正黑體" w:cs="Arial Unicode MS" w:hint="eastAsia"/>
+          <w:sz w:val="24"/>
+          <w:szCs w:val="24"/>
+        </w:rPr>
+        <w:t>市集，最後，</w:t>
+      </w:r>
+      <w:proofErr w:type="gramStart"/>
+      <w:r>
+        <w:rPr>
+          <w:rFonts w:ascii="微軟正黑體" w:eastAsia="微軟正黑體" w:hAnsi="微軟正黑體" w:cs="Arial Unicode MS" w:hint="eastAsia"/>
+          <w:sz w:val="24"/>
+          <w:szCs w:val="24"/>
+        </w:rPr>
+        <w:t>兩雞達成</w:t>
+      </w:r>
+      <w:proofErr w:type="gramEnd"/>
+      <w:r>
+        <w:rPr>
+          <w:rFonts w:ascii="微軟正黑體" w:eastAsia="微軟正黑體" w:hAnsi="微軟正黑體" w:cs="Arial Unicode MS" w:hint="eastAsia"/>
+          <w:sz w:val="24"/>
+          <w:szCs w:val="24"/>
+        </w:rPr>
+        <w:t>協議，</w:t>
       </w:r>
       <w:r>
         <w:rPr>
@@ -361,8 +397,19 @@
           <w:szCs w:val="24"/>
           <w:lang w:val="en-US"/>
         </w:rPr>
-        <w:t>還是想盡可能買到最多物品，因此牠</w:t>
-      </w:r>
+        <w:t>還是想盡可能買到最多物品，因此</w:t>
+      </w:r>
+      <w:proofErr w:type="gramStart"/>
+      <w:r>
+        <w:rPr>
+          <w:rFonts w:ascii="微軟正黑體" w:eastAsia="微軟正黑體" w:hAnsi="微軟正黑體" w:cs="Arial Unicode MS" w:hint="eastAsia"/>
+          <w:sz w:val="24"/>
+          <w:szCs w:val="24"/>
+          <w:lang w:val="en-US"/>
+        </w:rPr>
+        <w:t>牠</w:t>
+      </w:r>
+      <w:proofErr w:type="gramEnd"/>
       <w:r>
         <w:rPr>
           <w:rFonts w:ascii="微軟正黑體" w:eastAsia="微軟正黑體" w:hAnsi="微軟正黑體" w:cs="Arial Unicode MS" w:hint="eastAsia"/>
@@ -390,6 +437,7 @@
         </w:rPr>
         <w:t>再</w:t>
       </w:r>
+      <w:proofErr w:type="gramStart"/>
       <w:r>
         <w:rPr>
           <w:rFonts w:ascii="微軟正黑體" w:eastAsia="微軟正黑體" w:hAnsi="微軟正黑體" w:cs="Arial Unicode MS" w:hint="eastAsia"/>
@@ -408,6 +456,7 @@
         </w:rPr>
         <w:t>前序</w:t>
       </w:r>
+      <w:proofErr w:type="gramEnd"/>
       <w:r>
         <w:rPr>
           <w:rFonts w:ascii="微軟正黑體" w:eastAsia="微軟正黑體" w:hAnsi="微軟正黑體" w:cs="Arial Unicode MS" w:hint="eastAsia"/>
@@ -517,14 +566,25 @@
         </w:rPr>
         <w:t>假設烏骨雞背包容量為10，</w:t>
       </w:r>
-      <w:r>
-        <w:rPr>
-          <w:rFonts w:ascii="微軟正黑體" w:eastAsia="微軟正黑體" w:hAnsi="微軟正黑體" w:cs="Arial Unicode MS" w:hint="eastAsia"/>
-          <w:sz w:val="24"/>
-          <w:szCs w:val="24"/>
-          <w:lang w:val="en-US"/>
-        </w:rPr>
-        <w:t>以前序輸入市集攤販所賣物品之大小</w:t>
+      <w:proofErr w:type="gramStart"/>
+      <w:r>
+        <w:rPr>
+          <w:rFonts w:ascii="微軟正黑體" w:eastAsia="微軟正黑體" w:hAnsi="微軟正黑體" w:cs="Arial Unicode MS" w:hint="eastAsia"/>
+          <w:sz w:val="24"/>
+          <w:szCs w:val="24"/>
+          <w:lang w:val="en-US"/>
+        </w:rPr>
+        <w:t>以前序</w:t>
+      </w:r>
+      <w:proofErr w:type="gramEnd"/>
+      <w:r>
+        <w:rPr>
+          <w:rFonts w:ascii="微軟正黑體" w:eastAsia="微軟正黑體" w:hAnsi="微軟正黑體" w:cs="Arial Unicode MS" w:hint="eastAsia"/>
+          <w:sz w:val="24"/>
+          <w:szCs w:val="24"/>
+          <w:lang w:val="en-US"/>
+        </w:rPr>
+        <w:t>輸入市集攤販所賣物品之大小</w:t>
       </w:r>
       <w:r>
         <w:rPr>
@@ -569,16 +629,7 @@
           <w:szCs w:val="24"/>
           <w:lang w:val="en-US"/>
         </w:rPr>
-        <w:t>「已經到盡頭」</w:t>
-      </w:r>
-      <w:r>
-        <w:rPr>
-          <w:rFonts w:ascii="微軟正黑體" w:eastAsia="微軟正黑體" w:hAnsi="微軟正黑體" w:cs="Arial Unicode MS" w:hint="eastAsia"/>
-          <w:sz w:val="24"/>
-          <w:szCs w:val="24"/>
-          <w:lang w:val="en-US"/>
-        </w:rPr>
-        <w:t>的告示牌。而樹的圖如下圖</w:t>
+        <w:t>「已經到盡頭」的告示牌。而樹的圖如下圖</w:t>
       </w:r>
       <w:r>
         <w:rPr>
@@ -623,16 +674,7 @@
           <w:szCs w:val="24"/>
           <w:lang w:val="en-US"/>
         </w:rPr>
-        <w:t>代表</w:t>
-      </w:r>
-      <w:r>
-        <w:rPr>
-          <w:rFonts w:ascii="微軟正黑體" w:eastAsia="微軟正黑體" w:hAnsi="微軟正黑體" w:cs="Arial Unicode MS" w:hint="eastAsia"/>
-          <w:sz w:val="24"/>
-          <w:szCs w:val="24"/>
-          <w:lang w:val="en-US"/>
-        </w:rPr>
-        <w:t>攤販所賣物品之大小</w:t>
+        <w:t>代表攤販所賣物品之大小</w:t>
       </w:r>
       <w:r>
         <w:rPr>
@@ -650,16 +692,7 @@
           <w:szCs w:val="24"/>
           <w:lang w:val="en-US"/>
         </w:rPr>
-        <w:t>內數字代表</w:t>
-      </w:r>
-      <w:r>
-        <w:rPr>
-          <w:rFonts w:ascii="微軟正黑體" w:eastAsia="微軟正黑體" w:hAnsi="微軟正黑體" w:cs="Arial Unicode MS" w:hint="eastAsia"/>
-          <w:sz w:val="24"/>
-          <w:szCs w:val="24"/>
-          <w:lang w:val="en-US"/>
-        </w:rPr>
-        <w:t>該條路</w:t>
+        <w:t>內數字代表該條路</w:t>
       </w:r>
       <w:r>
         <w:rPr>
@@ -713,16 +746,7 @@
           <w:szCs w:val="24"/>
           <w:lang w:val="en-US"/>
         </w:rPr>
-        <w:t>最多物品又最右邊的路線，所以輸出為</w:t>
-      </w:r>
-      <w:r>
-        <w:rPr>
-          <w:rFonts w:ascii="微軟正黑體" w:eastAsia="微軟正黑體" w:hAnsi="微軟正黑體" w:cs="Arial Unicode MS" w:hint="eastAsia"/>
-          <w:sz w:val="24"/>
-          <w:szCs w:val="24"/>
-          <w:lang w:val="en-US"/>
-        </w:rPr>
-        <w:t>「</w:t>
+        <w:t>最多物品又最右邊的路線，所以輸出為「</w:t>
       </w:r>
       <w:r>
         <w:rPr>
@@ -755,7 +779,7 @@
     <w:p>
       <w:pPr>
         <w:rPr>
-          <w:rFonts w:ascii="微軟正黑體" w:eastAsia="微軟正黑體" w:hAnsi="微軟正黑體" w:cs="Arial Unicode MS" w:hint="eastAsia"/>
+          <w:rFonts w:ascii="微軟正黑體" w:eastAsia="微軟正黑體" w:hAnsi="微軟正黑體" w:cs="Arial Unicode MS"/>
           <w:sz w:val="24"/>
           <w:szCs w:val="24"/>
           <w:lang w:val="en-US"/>
@@ -1034,23 +1058,54 @@
         </w:rPr>
         <w:t>n</w:t>
       </w:r>
-      <w:r>
-        <w:rPr>
-          <w:rFonts w:ascii="微軟正黑體" w:eastAsia="微軟正黑體" w:hAnsi="微軟正黑體" w:cs="Arial Unicode MS" w:hint="eastAsia"/>
-          <w:sz w:val="24"/>
-          <w:szCs w:val="24"/>
-          <w:lang w:val="en-US"/>
-        </w:rPr>
-        <w:t>個攤販</w:t>
-      </w:r>
-      <w:r>
-        <w:rPr>
-          <w:rFonts w:ascii="微軟正黑體" w:eastAsia="微軟正黑體" w:hAnsi="微軟正黑體" w:cs="Arial Unicode MS" w:hint="eastAsia"/>
-          <w:sz w:val="24"/>
-          <w:szCs w:val="24"/>
-          <w:lang w:val="en-US"/>
-        </w:rPr>
-        <w:t>所賣物品之大小，每個攤販所賣物品之大小</w:t>
+      <w:proofErr w:type="gramStart"/>
+      <w:r>
+        <w:rPr>
+          <w:rFonts w:ascii="微軟正黑體" w:eastAsia="微軟正黑體" w:hAnsi="微軟正黑體" w:cs="Arial Unicode MS" w:hint="eastAsia"/>
+          <w:sz w:val="24"/>
+          <w:szCs w:val="24"/>
+          <w:lang w:val="en-US"/>
+        </w:rPr>
+        <w:t>個</w:t>
+      </w:r>
+      <w:proofErr w:type="gramEnd"/>
+      <w:r>
+        <w:rPr>
+          <w:rFonts w:ascii="微軟正黑體" w:eastAsia="微軟正黑體" w:hAnsi="微軟正黑體" w:cs="Arial Unicode MS" w:hint="eastAsia"/>
+          <w:sz w:val="24"/>
+          <w:szCs w:val="24"/>
+          <w:lang w:val="en-US"/>
+        </w:rPr>
+        <w:t>攤販</w:t>
+      </w:r>
+      <w:r>
+        <w:rPr>
+          <w:rFonts w:ascii="微軟正黑體" w:eastAsia="微軟正黑體" w:hAnsi="微軟正黑體" w:cs="Arial Unicode MS" w:hint="eastAsia"/>
+          <w:sz w:val="24"/>
+          <w:szCs w:val="24"/>
+          <w:lang w:val="en-US"/>
+        </w:rPr>
+        <w:t>所賣物品之大小，每</w:t>
+      </w:r>
+      <w:proofErr w:type="gramStart"/>
+      <w:r>
+        <w:rPr>
+          <w:rFonts w:ascii="微軟正黑體" w:eastAsia="微軟正黑體" w:hAnsi="微軟正黑體" w:cs="Arial Unicode MS" w:hint="eastAsia"/>
+          <w:sz w:val="24"/>
+          <w:szCs w:val="24"/>
+          <w:lang w:val="en-US"/>
+        </w:rPr>
+        <w:t>個</w:t>
+      </w:r>
+      <w:proofErr w:type="gramEnd"/>
+      <w:r>
+        <w:rPr>
+          <w:rFonts w:ascii="微軟正黑體" w:eastAsia="微軟正黑體" w:hAnsi="微軟正黑體" w:cs="Arial Unicode MS" w:hint="eastAsia"/>
+          <w:sz w:val="24"/>
+          <w:szCs w:val="24"/>
+          <w:lang w:val="en-US"/>
+        </w:rPr>
+        <w:t>攤販所賣物品之大小</w:t>
       </w:r>
       <w:r>
         <w:rPr>
@@ -1177,7 +1232,7 @@
     <w:p>
       <w:pPr>
         <w:rPr>
-          <w:rFonts w:ascii="微軟正黑體" w:eastAsia="微軟正黑體" w:hAnsi="微軟正黑體" w:hint="eastAsia"/>
+          <w:rFonts w:ascii="微軟正黑體" w:eastAsia="微軟正黑體" w:hAnsi="微軟正黑體"/>
           <w:sz w:val="24"/>
           <w:szCs w:val="24"/>
         </w:rPr>
@@ -1310,7 +1365,7 @@
               </w:pBdr>
               <w:spacing w:line="240" w:lineRule="auto"/>
               <w:rPr>
-                <w:rFonts w:ascii="微軟正黑體" w:eastAsia="微軟正黑體" w:hAnsi="微軟正黑體" w:hint="eastAsia"/>
+                <w:rFonts w:ascii="微軟正黑體" w:eastAsia="微軟正黑體" w:hAnsi="微軟正黑體"/>
                 <w:sz w:val="24"/>
                 <w:szCs w:val="24"/>
                 <w:lang w:val="en-US"/>
@@ -1385,7 +1440,7 @@
               </w:pBdr>
               <w:spacing w:line="240" w:lineRule="auto"/>
               <w:rPr>
-                <w:rFonts w:ascii="微軟正黑體" w:eastAsia="微軟正黑體" w:hAnsi="微軟正黑體" w:hint="eastAsia"/>
+                <w:rFonts w:ascii="微軟正黑體" w:eastAsia="微軟正黑體" w:hAnsi="微軟正黑體"/>
                 <w:sz w:val="24"/>
                 <w:szCs w:val="24"/>
               </w:rPr>
@@ -1444,7 +1499,7 @@
               </w:pBdr>
               <w:spacing w:line="240" w:lineRule="auto"/>
               <w:rPr>
-                <w:rFonts w:ascii="微軟正黑體" w:eastAsia="微軟正黑體" w:hAnsi="微軟正黑體" w:hint="eastAsia"/>
+                <w:rFonts w:ascii="微軟正黑體" w:eastAsia="微軟正黑體" w:hAnsi="微軟正黑體"/>
                 <w:sz w:val="24"/>
                 <w:szCs w:val="24"/>
                 <w:lang w:val="en-US"/>
@@ -1514,7 +1569,7 @@
               <w:widowControl w:val="0"/>
               <w:spacing w:line="240" w:lineRule="auto"/>
               <w:rPr>
-                <w:rFonts w:ascii="微軟正黑體" w:eastAsia="微軟正黑體" w:hAnsi="微軟正黑體" w:hint="eastAsia"/>
+                <w:rFonts w:ascii="微軟正黑體" w:eastAsia="微軟正黑體" w:hAnsi="微軟正黑體"/>
                 <w:sz w:val="24"/>
                 <w:szCs w:val="24"/>
               </w:rPr>
@@ -1564,7 +1619,7 @@
     <w:p>
       <w:pPr>
         <w:rPr>
-          <w:rFonts w:ascii="微軟正黑體" w:eastAsia="微軟正黑體" w:hAnsi="微軟正黑體" w:hint="eastAsia"/>
+          <w:rFonts w:ascii="微軟正黑體" w:eastAsia="微軟正黑體" w:hAnsi="微軟正黑體"/>
           <w:b/>
           <w:sz w:val="24"/>
           <w:szCs w:val="24"/>
@@ -1587,13 +1642,23 @@
         </w:rPr>
         <w:t xml:space="preserve">　　</w:t>
       </w:r>
-      <w:r>
-        <w:rPr>
-          <w:rFonts w:ascii="微軟正黑體" w:eastAsia="微軟正黑體" w:hAnsi="微軟正黑體" w:cs="Arial Unicode MS" w:hint="eastAsia"/>
-          <w:sz w:val="24"/>
-          <w:szCs w:val="24"/>
-        </w:rPr>
-        <w:t>範例測資1中，總共有四條路徑，由左到右分別為</w:t>
+      <w:proofErr w:type="gramStart"/>
+      <w:r>
+        <w:rPr>
+          <w:rFonts w:ascii="微軟正黑體" w:eastAsia="微軟正黑體" w:hAnsi="微軟正黑體" w:cs="Arial Unicode MS" w:hint="eastAsia"/>
+          <w:sz w:val="24"/>
+          <w:szCs w:val="24"/>
+        </w:rPr>
+        <w:t>範例測資</w:t>
+      </w:r>
+      <w:proofErr w:type="gramEnd"/>
+      <w:r>
+        <w:rPr>
+          <w:rFonts w:ascii="微軟正黑體" w:eastAsia="微軟正黑體" w:hAnsi="微軟正黑體" w:cs="Arial Unicode MS" w:hint="eastAsia"/>
+          <w:sz w:val="24"/>
+          <w:szCs w:val="24"/>
+        </w:rPr>
+        <w:t>1中，總共有四條路徑，由左到右分別為</w:t>
       </w:r>
       <w:r>
         <w:rPr>
@@ -1746,31 +1811,13 @@
           <w:szCs w:val="24"/>
           <w:lang w:val="en-US"/>
         </w:rPr>
-        <w:t>故輸出</w:t>
-      </w:r>
-      <w:r>
-        <w:rPr>
-          <w:rFonts w:ascii="微軟正黑體" w:eastAsia="微軟正黑體" w:hAnsi="微軟正黑體" w:cs="Arial Unicode MS" w:hint="eastAsia"/>
-          <w:sz w:val="24"/>
-          <w:szCs w:val="24"/>
-          <w:lang w:val="en-US"/>
-        </w:rPr>
-        <w:t>「3 4 0」</w:t>
-      </w:r>
-      <w:r>
-        <w:rPr>
-          <w:rFonts w:ascii="微軟正黑體" w:eastAsia="微軟正黑體" w:hAnsi="微軟正黑體" w:cs="Arial Unicode MS" w:hint="eastAsia"/>
-          <w:sz w:val="24"/>
-          <w:szCs w:val="24"/>
-          <w:lang w:val="en-US"/>
-        </w:rPr>
-        <w:t>。</w:t>
+        <w:t>故輸出「3 4 0」。</w:t>
       </w:r>
     </w:p>
     <w:p>
       <w:pPr>
         <w:rPr>
-          <w:rFonts w:ascii="微軟正黑體" w:eastAsia="微軟正黑體" w:hAnsi="微軟正黑體" w:cs="Arial Unicode MS" w:hint="eastAsia"/>
+          <w:rFonts w:ascii="微軟正黑體" w:eastAsia="微軟正黑體" w:hAnsi="微軟正黑體" w:cs="Arial Unicode MS"/>
           <w:sz w:val="24"/>
           <w:szCs w:val="24"/>
         </w:rPr>
@@ -1783,6 +1830,7 @@
         </w:rPr>
         <w:t xml:space="preserve">　　</w:t>
       </w:r>
+      <w:proofErr w:type="gramStart"/>
       <w:r>
         <w:rPr>
           <w:rFonts w:ascii="微軟正黑體" w:eastAsia="微軟正黑體" w:hAnsi="微軟正黑體" w:cs="Arial Unicode MS"/>
@@ -1791,6 +1839,7 @@
         </w:rPr>
         <w:t>範例測資</w:t>
       </w:r>
+      <w:proofErr w:type="gramEnd"/>
       <w:r>
         <w:rPr>
           <w:rFonts w:ascii="微軟正黑體" w:eastAsia="微軟正黑體" w:hAnsi="微軟正黑體" w:cs="Arial Unicode MS" w:hint="eastAsia"/>
@@ -1811,7 +1860,7 @@
     <w:p>
       <w:pPr>
         <w:rPr>
-          <w:rFonts w:ascii="微軟正黑體" w:eastAsia="微軟正黑體" w:hAnsi="微軟正黑體" w:hint="eastAsia"/>
+          <w:rFonts w:ascii="微軟正黑體" w:eastAsia="微軟正黑體" w:hAnsi="微軟正黑體"/>
           <w:sz w:val="24"/>
           <w:szCs w:val="24"/>
         </w:rPr>
@@ -2375,7 +2424,7 @@
               </w:pBdr>
               <w:spacing w:line="240" w:lineRule="auto"/>
               <w:rPr>
-                <w:rFonts w:ascii="微軟正黑體" w:eastAsia="微軟正黑體" w:hAnsi="微軟正黑體" w:hint="eastAsia"/>
+                <w:rFonts w:ascii="微軟正黑體" w:eastAsia="微軟正黑體" w:hAnsi="微軟正黑體"/>
                 <w:sz w:val="24"/>
                 <w:szCs w:val="24"/>
               </w:rPr>
@@ -2549,7 +2598,7 @@
               <w:widowControl w:val="0"/>
               <w:spacing w:line="240" w:lineRule="auto"/>
               <w:rPr>
-                <w:rFonts w:ascii="微軟正黑體" w:eastAsia="微軟正黑體" w:hAnsi="微軟正黑體" w:hint="eastAsia"/>
+                <w:rFonts w:ascii="微軟正黑體" w:eastAsia="微軟正黑體" w:hAnsi="微軟正黑體"/>
                 <w:sz w:val="24"/>
                 <w:szCs w:val="24"/>
               </w:rPr>
@@ -2560,23 +2609,7 @@
                 <w:sz w:val="24"/>
                 <w:szCs w:val="24"/>
               </w:rPr>
-              <w:t>二元樹深度不超過</w:t>
-            </w:r>
-            <w:r>
-              <w:rPr>
-                <w:rFonts w:ascii="微軟正黑體" w:eastAsia="微軟正黑體" w:hAnsi="微軟正黑體" w:cs="Arial Unicode MS" w:hint="eastAsia"/>
-                <w:sz w:val="24"/>
-                <w:szCs w:val="24"/>
-              </w:rPr>
-              <w:t>10</w:t>
-            </w:r>
-            <w:r>
-              <w:rPr>
-                <w:rFonts w:ascii="微軟正黑體" w:eastAsia="微軟正黑體" w:hAnsi="微軟正黑體" w:cs="Arial Unicode MS" w:hint="eastAsia"/>
-                <w:sz w:val="24"/>
-                <w:szCs w:val="24"/>
-              </w:rPr>
-              <w:t>層</w:t>
+              <w:t>二元樹深度不超過10層</w:t>
             </w:r>
           </w:p>
         </w:tc>
@@ -2739,7 +2772,7 @@
               <w:widowControl w:val="0"/>
               <w:spacing w:line="240" w:lineRule="auto"/>
               <w:rPr>
-                <w:rFonts w:ascii="微軟正黑體" w:eastAsia="微軟正黑體" w:hAnsi="微軟正黑體" w:hint="eastAsia"/>
+                <w:rFonts w:ascii="微軟正黑體" w:eastAsia="微軟正黑體" w:hAnsi="微軟正黑體"/>
                 <w:sz w:val="24"/>
                 <w:szCs w:val="24"/>
               </w:rPr>
@@ -2750,23 +2783,7 @@
                 <w:sz w:val="24"/>
                 <w:szCs w:val="24"/>
               </w:rPr>
-              <w:t>二元樹深度不超過</w:t>
-            </w:r>
-            <w:r>
-              <w:rPr>
-                <w:rFonts w:ascii="微軟正黑體" w:eastAsia="微軟正黑體" w:hAnsi="微軟正黑體" w:cs="Arial Unicode MS" w:hint="eastAsia"/>
-                <w:sz w:val="24"/>
-                <w:szCs w:val="24"/>
-              </w:rPr>
-              <w:t>1</w:t>
-            </w:r>
-            <w:r>
-              <w:rPr>
-                <w:rFonts w:ascii="微軟正黑體" w:eastAsia="微軟正黑體" w:hAnsi="微軟正黑體" w:cs="Arial Unicode MS" w:hint="eastAsia"/>
-                <w:sz w:val="24"/>
-                <w:szCs w:val="24"/>
-              </w:rPr>
-              <w:t>5層</w:t>
+              <w:t>二元樹深度不超過15層</w:t>
             </w:r>
           </w:p>
         </w:tc>
@@ -2936,7 +2953,7 @@
               </w:pBdr>
               <w:spacing w:line="240" w:lineRule="auto"/>
               <w:rPr>
-                <w:rFonts w:ascii="微軟正黑體" w:eastAsia="微軟正黑體" w:hAnsi="微軟正黑體" w:hint="eastAsia"/>
+                <w:rFonts w:ascii="微軟正黑體" w:eastAsia="微軟正黑體" w:hAnsi="微軟正黑體"/>
                 <w:sz w:val="24"/>
                 <w:szCs w:val="24"/>
               </w:rPr>
@@ -2947,23 +2964,7 @@
                 <w:sz w:val="24"/>
                 <w:szCs w:val="24"/>
               </w:rPr>
-              <w:t>二元樹深度不超過</w:t>
-            </w:r>
-            <w:r>
-              <w:rPr>
-                <w:rFonts w:ascii="微軟正黑體" w:eastAsia="微軟正黑體" w:hAnsi="微軟正黑體" w:cs="Arial Unicode MS" w:hint="eastAsia"/>
-                <w:sz w:val="24"/>
-                <w:szCs w:val="24"/>
-              </w:rPr>
-              <w:t>20</w:t>
-            </w:r>
-            <w:r>
-              <w:rPr>
-                <w:rFonts w:ascii="微軟正黑體" w:eastAsia="微軟正黑體" w:hAnsi="微軟正黑體" w:cs="Arial Unicode MS" w:hint="eastAsia"/>
-                <w:sz w:val="24"/>
-                <w:szCs w:val="24"/>
-              </w:rPr>
-              <w:t>層</w:t>
+              <w:t>無特別限制</w:t>
             </w:r>
           </w:p>
         </w:tc>

</xml_diff>

<commit_message>
fixed the wrong anser in descript
</commit_message>
<xml_diff>
--- a/市集採買/市集採買.docx
+++ b/市集採買/市集採買.docx
@@ -283,43 +283,7 @@
           <w:sz w:val="24"/>
           <w:szCs w:val="24"/>
         </w:rPr>
-        <w:t>但放山雞太懶惰，不想逛完整</w:t>
-      </w:r>
-      <w:proofErr w:type="gramStart"/>
-      <w:r>
-        <w:rPr>
-          <w:rFonts w:ascii="微軟正黑體" w:eastAsia="微軟正黑體" w:hAnsi="微軟正黑體" w:cs="Arial Unicode MS" w:hint="eastAsia"/>
-          <w:sz w:val="24"/>
-          <w:szCs w:val="24"/>
-        </w:rPr>
-        <w:t>個</w:t>
-      </w:r>
-      <w:proofErr w:type="gramEnd"/>
-      <w:r>
-        <w:rPr>
-          <w:rFonts w:ascii="微軟正黑體" w:eastAsia="微軟正黑體" w:hAnsi="微軟正黑體" w:cs="Arial Unicode MS" w:hint="eastAsia"/>
-          <w:sz w:val="24"/>
-          <w:szCs w:val="24"/>
-        </w:rPr>
-        <w:t>市集，最後，</w:t>
-      </w:r>
-      <w:proofErr w:type="gramStart"/>
-      <w:r>
-        <w:rPr>
-          <w:rFonts w:ascii="微軟正黑體" w:eastAsia="微軟正黑體" w:hAnsi="微軟正黑體" w:cs="Arial Unicode MS" w:hint="eastAsia"/>
-          <w:sz w:val="24"/>
-          <w:szCs w:val="24"/>
-        </w:rPr>
-        <w:t>兩雞達成</w:t>
-      </w:r>
-      <w:proofErr w:type="gramEnd"/>
-      <w:r>
-        <w:rPr>
-          <w:rFonts w:ascii="微軟正黑體" w:eastAsia="微軟正黑體" w:hAnsi="微軟正黑體" w:cs="Arial Unicode MS" w:hint="eastAsia"/>
-          <w:sz w:val="24"/>
-          <w:szCs w:val="24"/>
-        </w:rPr>
-        <w:t>協議，</w:t>
+        <w:t>但放山雞太懶惰，不想逛完整個市集，最後，兩雞達成協議，</w:t>
       </w:r>
       <w:r>
         <w:rPr>
@@ -397,19 +361,8 @@
           <w:szCs w:val="24"/>
           <w:lang w:val="en-US"/>
         </w:rPr>
-        <w:t>還是想盡可能買到最多物品，因此</w:t>
-      </w:r>
-      <w:proofErr w:type="gramStart"/>
-      <w:r>
-        <w:rPr>
-          <w:rFonts w:ascii="微軟正黑體" w:eastAsia="微軟正黑體" w:hAnsi="微軟正黑體" w:cs="Arial Unicode MS" w:hint="eastAsia"/>
-          <w:sz w:val="24"/>
-          <w:szCs w:val="24"/>
-          <w:lang w:val="en-US"/>
-        </w:rPr>
-        <w:t>牠</w:t>
-      </w:r>
-      <w:proofErr w:type="gramEnd"/>
+        <w:t>還是想盡可能買到最多物品，因此牠</w:t>
+      </w:r>
       <w:r>
         <w:rPr>
           <w:rFonts w:ascii="微軟正黑體" w:eastAsia="微軟正黑體" w:hAnsi="微軟正黑體" w:cs="Arial Unicode MS" w:hint="eastAsia"/>
@@ -437,7 +390,6 @@
         </w:rPr>
         <w:t>再</w:t>
       </w:r>
-      <w:proofErr w:type="gramStart"/>
       <w:r>
         <w:rPr>
           <w:rFonts w:ascii="微軟正黑體" w:eastAsia="微軟正黑體" w:hAnsi="微軟正黑體" w:cs="Arial Unicode MS" w:hint="eastAsia"/>
@@ -456,7 +408,6 @@
         </w:rPr>
         <w:t>前序</w:t>
       </w:r>
-      <w:proofErr w:type="gramEnd"/>
       <w:r>
         <w:rPr>
           <w:rFonts w:ascii="微軟正黑體" w:eastAsia="微軟正黑體" w:hAnsi="微軟正黑體" w:cs="Arial Unicode MS" w:hint="eastAsia"/>
@@ -566,25 +517,14 @@
         </w:rPr>
         <w:t>假設烏骨雞背包容量為10，</w:t>
       </w:r>
-      <w:proofErr w:type="gramStart"/>
-      <w:r>
-        <w:rPr>
-          <w:rFonts w:ascii="微軟正黑體" w:eastAsia="微軟正黑體" w:hAnsi="微軟正黑體" w:cs="Arial Unicode MS" w:hint="eastAsia"/>
-          <w:sz w:val="24"/>
-          <w:szCs w:val="24"/>
-          <w:lang w:val="en-US"/>
-        </w:rPr>
-        <w:t>以前序</w:t>
-      </w:r>
-      <w:proofErr w:type="gramEnd"/>
-      <w:r>
-        <w:rPr>
-          <w:rFonts w:ascii="微軟正黑體" w:eastAsia="微軟正黑體" w:hAnsi="微軟正黑體" w:cs="Arial Unicode MS" w:hint="eastAsia"/>
-          <w:sz w:val="24"/>
-          <w:szCs w:val="24"/>
-          <w:lang w:val="en-US"/>
-        </w:rPr>
-        <w:t>輸入市集攤販所賣物品之大小</w:t>
+      <w:r>
+        <w:rPr>
+          <w:rFonts w:ascii="微軟正黑體" w:eastAsia="微軟正黑體" w:hAnsi="微軟正黑體" w:cs="Arial Unicode MS" w:hint="eastAsia"/>
+          <w:sz w:val="24"/>
+          <w:szCs w:val="24"/>
+          <w:lang w:val="en-US"/>
+        </w:rPr>
+        <w:t>以前序輸入市集攤販所賣物品之大小</w:t>
       </w:r>
       <w:r>
         <w:rPr>
@@ -755,7 +695,34 @@
           <w:szCs w:val="24"/>
           <w:lang w:val="en-US"/>
         </w:rPr>
-        <w:t>1 8 12 1 0</w:t>
+        <w:t xml:space="preserve">1 </w:t>
+      </w:r>
+      <w:r>
+        <w:rPr>
+          <w:rFonts w:ascii="微軟正黑體" w:eastAsia="微軟正黑體" w:hAnsi="微軟正黑體" w:cs="Arial Unicode MS" w:hint="eastAsia"/>
+          <w:sz w:val="24"/>
+          <w:szCs w:val="24"/>
+          <w:lang w:val="en-US"/>
+        </w:rPr>
+        <w:t>7</w:t>
+      </w:r>
+      <w:r>
+        <w:rPr>
+          <w:rFonts w:ascii="微軟正黑體" w:eastAsia="微軟正黑體" w:hAnsi="微軟正黑體" w:cs="Arial Unicode MS" w:hint="eastAsia"/>
+          <w:sz w:val="24"/>
+          <w:szCs w:val="24"/>
+          <w:lang w:val="en-US"/>
+        </w:rPr>
+        <w:t xml:space="preserve"> 1 1</w:t>
+      </w:r>
+      <w:r>
+        <w:rPr>
+          <w:rFonts w:ascii="微軟正黑體" w:eastAsia="微軟正黑體" w:hAnsi="微軟正黑體" w:cs="Arial Unicode MS" w:hint="eastAsia"/>
+          <w:sz w:val="24"/>
+          <w:szCs w:val="24"/>
+          <w:lang w:val="en-US"/>
+        </w:rPr>
+        <w:t xml:space="preserve"> 0</w:t>
       </w:r>
       <w:r>
         <w:rPr>
@@ -866,10 +833,10 @@
           <w:szCs w:val="40"/>
         </w:rPr>
         <w:drawing>
-          <wp:inline distT="0" distB="0" distL="0" distR="0" wp14:anchorId="6B236128" wp14:editId="475337FD">
+          <wp:inline distT="0" distB="0" distL="0" distR="0" wp14:anchorId="69822DC8" wp14:editId="3D944305">
             <wp:extent cx="5732780" cy="2774950"/>
             <wp:effectExtent l="0" t="0" r="1270" b="6350"/>
-            <wp:docPr id="1" name="圖片 1"/>
+            <wp:docPr id="2" name="圖片 2"/>
             <wp:cNvGraphicFramePr>
               <a:graphicFrameLocks xmlns:a="http://schemas.openxmlformats.org/drawingml/2006/main" noChangeAspect="1"/>
             </wp:cNvGraphicFramePr>
@@ -883,7 +850,7 @@
                     </pic:cNvPicPr>
                   </pic:nvPicPr>
                   <pic:blipFill>
-                    <a:blip r:embed="rId4">
+                    <a:blip r:embed="rId4" cstate="print">
                       <a:extLst>
                         <a:ext uri="{28A0092B-C50C-407E-A947-70E740481C1C}">
                           <a14:useLocalDpi xmlns:a14="http://schemas.microsoft.com/office/drawing/2010/main" val="0"/>
@@ -1058,54 +1025,23 @@
         </w:rPr>
         <w:t>n</w:t>
       </w:r>
-      <w:proofErr w:type="gramStart"/>
-      <w:r>
-        <w:rPr>
-          <w:rFonts w:ascii="微軟正黑體" w:eastAsia="微軟正黑體" w:hAnsi="微軟正黑體" w:cs="Arial Unicode MS" w:hint="eastAsia"/>
-          <w:sz w:val="24"/>
-          <w:szCs w:val="24"/>
-          <w:lang w:val="en-US"/>
-        </w:rPr>
-        <w:t>個</w:t>
-      </w:r>
-      <w:proofErr w:type="gramEnd"/>
-      <w:r>
-        <w:rPr>
-          <w:rFonts w:ascii="微軟正黑體" w:eastAsia="微軟正黑體" w:hAnsi="微軟正黑體" w:cs="Arial Unicode MS" w:hint="eastAsia"/>
-          <w:sz w:val="24"/>
-          <w:szCs w:val="24"/>
-          <w:lang w:val="en-US"/>
-        </w:rPr>
-        <w:t>攤販</w:t>
-      </w:r>
-      <w:r>
-        <w:rPr>
-          <w:rFonts w:ascii="微軟正黑體" w:eastAsia="微軟正黑體" w:hAnsi="微軟正黑體" w:cs="Arial Unicode MS" w:hint="eastAsia"/>
-          <w:sz w:val="24"/>
-          <w:szCs w:val="24"/>
-          <w:lang w:val="en-US"/>
-        </w:rPr>
-        <w:t>所賣物品之大小，每</w:t>
-      </w:r>
-      <w:proofErr w:type="gramStart"/>
-      <w:r>
-        <w:rPr>
-          <w:rFonts w:ascii="微軟正黑體" w:eastAsia="微軟正黑體" w:hAnsi="微軟正黑體" w:cs="Arial Unicode MS" w:hint="eastAsia"/>
-          <w:sz w:val="24"/>
-          <w:szCs w:val="24"/>
-          <w:lang w:val="en-US"/>
-        </w:rPr>
-        <w:t>個</w:t>
-      </w:r>
-      <w:proofErr w:type="gramEnd"/>
-      <w:r>
-        <w:rPr>
-          <w:rFonts w:ascii="微軟正黑體" w:eastAsia="微軟正黑體" w:hAnsi="微軟正黑體" w:cs="Arial Unicode MS" w:hint="eastAsia"/>
-          <w:sz w:val="24"/>
-          <w:szCs w:val="24"/>
-          <w:lang w:val="en-US"/>
-        </w:rPr>
-        <w:t>攤販所賣物品之大小</w:t>
+      <w:r>
+        <w:rPr>
+          <w:rFonts w:ascii="微軟正黑體" w:eastAsia="微軟正黑體" w:hAnsi="微軟正黑體" w:cs="Arial Unicode MS" w:hint="eastAsia"/>
+          <w:sz w:val="24"/>
+          <w:szCs w:val="24"/>
+          <w:lang w:val="en-US"/>
+        </w:rPr>
+        <w:t>個攤販</w:t>
+      </w:r>
+      <w:r>
+        <w:rPr>
+          <w:rFonts w:ascii="微軟正黑體" w:eastAsia="微軟正黑體" w:hAnsi="微軟正黑體" w:cs="Arial Unicode MS" w:hint="eastAsia"/>
+          <w:sz w:val="24"/>
+          <w:szCs w:val="24"/>
+          <w:lang w:val="en-US"/>
+        </w:rPr>
+        <w:t>所賣物品之大小，每個攤販所賣物品之大小</w:t>
       </w:r>
       <w:r>
         <w:rPr>
@@ -1581,7 +1517,16 @@
                 <w:szCs w:val="24"/>
                 <w:lang w:val="en-US"/>
               </w:rPr>
-              <w:t>1 8 12 1 0</w:t>
+              <w:t xml:space="preserve">1 </w:t>
+            </w:r>
+            <w:r>
+              <w:rPr>
+                <w:rFonts w:ascii="微軟正黑體" w:eastAsia="微軟正黑體" w:hAnsi="微軟正黑體" w:cs="Arial Unicode MS" w:hint="eastAsia"/>
+                <w:sz w:val="24"/>
+                <w:szCs w:val="24"/>
+                <w:lang w:val="en-US"/>
+              </w:rPr>
+              <w:t>7 1 1 0</w:t>
             </w:r>
           </w:p>
         </w:tc>
@@ -1642,23 +1587,13 @@
         </w:rPr>
         <w:t xml:space="preserve">　　</w:t>
       </w:r>
-      <w:proofErr w:type="gramStart"/>
-      <w:r>
-        <w:rPr>
-          <w:rFonts w:ascii="微軟正黑體" w:eastAsia="微軟正黑體" w:hAnsi="微軟正黑體" w:cs="Arial Unicode MS" w:hint="eastAsia"/>
-          <w:sz w:val="24"/>
-          <w:szCs w:val="24"/>
-        </w:rPr>
-        <w:t>範例測資</w:t>
-      </w:r>
-      <w:proofErr w:type="gramEnd"/>
-      <w:r>
-        <w:rPr>
-          <w:rFonts w:ascii="微軟正黑體" w:eastAsia="微軟正黑體" w:hAnsi="微軟正黑體" w:cs="Arial Unicode MS" w:hint="eastAsia"/>
-          <w:sz w:val="24"/>
-          <w:szCs w:val="24"/>
-        </w:rPr>
-        <w:t>1中，總共有四條路徑，由左到右分別為</w:t>
+      <w:r>
+        <w:rPr>
+          <w:rFonts w:ascii="微軟正黑體" w:eastAsia="微軟正黑體" w:hAnsi="微軟正黑體" w:cs="Arial Unicode MS" w:hint="eastAsia"/>
+          <w:sz w:val="24"/>
+          <w:szCs w:val="24"/>
+        </w:rPr>
+        <w:t>範例測資1中，總共有四條路徑，由左到右分別為</w:t>
       </w:r>
       <w:r>
         <w:rPr>
@@ -1830,7 +1765,6 @@
         </w:rPr>
         <w:t xml:space="preserve">　　</w:t>
       </w:r>
-      <w:proofErr w:type="gramStart"/>
       <w:r>
         <w:rPr>
           <w:rFonts w:ascii="微軟正黑體" w:eastAsia="微軟正黑體" w:hAnsi="微軟正黑體" w:cs="Arial Unicode MS"/>
@@ -1839,7 +1773,6 @@
         </w:rPr>
         <w:t>範例測資</w:t>
       </w:r>
-      <w:proofErr w:type="gramEnd"/>
       <w:r>
         <w:rPr>
           <w:rFonts w:ascii="微軟正黑體" w:eastAsia="微軟正黑體" w:hAnsi="微軟正黑體" w:cs="Arial Unicode MS" w:hint="eastAsia"/>
@@ -2315,6 +2248,14 @@
               </w:rPr>
               <w:t>~#1</w:t>
             </w:r>
+            <w:r>
+              <w:rPr>
+                <w:rFonts w:ascii="微軟正黑體" w:eastAsia="微軟正黑體" w:hAnsi="微軟正黑體" w:hint="eastAsia"/>
+                <w:sz w:val="24"/>
+                <w:szCs w:val="24"/>
+              </w:rPr>
+              <w:t>0</w:t>
+            </w:r>
           </w:p>
         </w:tc>
         <w:tc>
@@ -2351,7 +2292,7 @@
                 <w:sz w:val="24"/>
                 <w:szCs w:val="24"/>
               </w:rPr>
-              <w:t>8</w:t>
+              <w:t>11</w:t>
             </w:r>
             <w:r>
               <w:rPr>
@@ -2486,7 +2427,7 @@
                 <w:sz w:val="24"/>
                 <w:szCs w:val="24"/>
               </w:rPr>
-              <w:t>#2</w:t>
+              <w:t>#</w:t>
             </w:r>
             <w:r>
               <w:rPr>
@@ -2494,7 +2435,23 @@
                 <w:sz w:val="24"/>
                 <w:szCs w:val="24"/>
               </w:rPr>
-              <w:t>~#4</w:t>
+              <w:t>11</w:t>
+            </w:r>
+            <w:r>
+              <w:rPr>
+                <w:rFonts w:ascii="微軟正黑體" w:eastAsia="微軟正黑體" w:hAnsi="微軟正黑體" w:hint="eastAsia"/>
+                <w:sz w:val="24"/>
+                <w:szCs w:val="24"/>
+              </w:rPr>
+              <w:t>~#</w:t>
+            </w:r>
+            <w:r>
+              <w:rPr>
+                <w:rFonts w:ascii="微軟正黑體" w:eastAsia="微軟正黑體" w:hAnsi="微軟正黑體" w:hint="eastAsia"/>
+                <w:sz w:val="24"/>
+                <w:szCs w:val="24"/>
+              </w:rPr>
+              <w:t>29</w:t>
             </w:r>
           </w:p>
         </w:tc>
@@ -2532,7 +2489,7 @@
                 <w:sz w:val="24"/>
                 <w:szCs w:val="24"/>
               </w:rPr>
-              <w:t>17</w:t>
+              <w:t>19</w:t>
             </w:r>
             <w:r>
               <w:rPr>
@@ -2660,7 +2617,7 @@
                 <w:sz w:val="24"/>
                 <w:szCs w:val="24"/>
               </w:rPr>
-              <w:t>5~#</w:t>
+              <w:t>30</w:t>
             </w:r>
             <w:r>
               <w:rPr>
@@ -2668,7 +2625,23 @@
                 <w:sz w:val="24"/>
                 <w:szCs w:val="24"/>
               </w:rPr>
-              <w:t>9</w:t>
+              <w:t>~#</w:t>
+            </w:r>
+            <w:r>
+              <w:rPr>
+                <w:rFonts w:ascii="微軟正黑體" w:eastAsia="微軟正黑體" w:hAnsi="微軟正黑體" w:hint="eastAsia"/>
+                <w:sz w:val="24"/>
+                <w:szCs w:val="24"/>
+              </w:rPr>
+              <w:t>5</w:t>
+            </w:r>
+            <w:r>
+              <w:rPr>
+                <w:rFonts w:ascii="微軟正黑體" w:eastAsia="微軟正黑體" w:hAnsi="微軟正黑體" w:hint="eastAsia"/>
+                <w:sz w:val="24"/>
+                <w:szCs w:val="24"/>
+              </w:rPr>
+              <w:t>2</w:t>
             </w:r>
           </w:p>
         </w:tc>
@@ -2706,7 +2679,7 @@
                 <w:sz w:val="24"/>
                 <w:szCs w:val="24"/>
               </w:rPr>
-              <w:t>25</w:t>
+              <w:t>23</w:t>
             </w:r>
             <w:r>
               <w:rPr>
@@ -2834,7 +2807,31 @@
                 <w:sz w:val="24"/>
                 <w:szCs w:val="24"/>
               </w:rPr>
-              <w:t>10~#19</w:t>
+              <w:t>5</w:t>
+            </w:r>
+            <w:r>
+              <w:rPr>
+                <w:rFonts w:ascii="微軟正黑體" w:eastAsia="微軟正黑體" w:hAnsi="微軟正黑體" w:hint="eastAsia"/>
+                <w:sz w:val="24"/>
+                <w:szCs w:val="24"/>
+              </w:rPr>
+              <w:t>3</w:t>
+            </w:r>
+            <w:r>
+              <w:rPr>
+                <w:rFonts w:ascii="微軟正黑體" w:eastAsia="微軟正黑體" w:hAnsi="微軟正黑體" w:hint="eastAsia"/>
+                <w:sz w:val="24"/>
+                <w:szCs w:val="24"/>
+              </w:rPr>
+              <w:t>~#</w:t>
+            </w:r>
+            <w:r>
+              <w:rPr>
+                <w:rFonts w:ascii="微軟正黑體" w:eastAsia="微軟正黑體" w:hAnsi="微軟正黑體" w:hint="eastAsia"/>
+                <w:sz w:val="24"/>
+                <w:szCs w:val="24"/>
+              </w:rPr>
+              <w:t>99</w:t>
             </w:r>
           </w:p>
         </w:tc>
@@ -2868,19 +2865,11 @@
             </w:pPr>
             <w:r>
               <w:rPr>
-                <w:rFonts w:ascii="微軟正黑體" w:eastAsia="微軟正黑體" w:hAnsi="微軟正黑體"/>
-                <w:sz w:val="24"/>
-                <w:szCs w:val="24"/>
-              </w:rPr>
-              <w:t>5</w:t>
-            </w:r>
-            <w:r>
-              <w:rPr>
                 <w:rFonts w:ascii="微軟正黑體" w:eastAsia="微軟正黑體" w:hAnsi="微軟正黑體" w:hint="eastAsia"/>
                 <w:sz w:val="24"/>
                 <w:szCs w:val="24"/>
               </w:rPr>
-              <w:t>0</w:t>
+              <w:t>47</w:t>
             </w:r>
             <w:r>
               <w:rPr>

</xml_diff>